<commit_message>
Atualização na Pasta de Documentos
</commit_message>
<xml_diff>
--- a/documents/PROPOSTA DE PROJETO.docx
+++ b/documents/PROPOSTA DE PROJETO.docx
@@ -408,17 +408,17 @@
                       <wp:extent cx="298450" cy="850529"/>
                       <wp:effectExtent b="0" l="0" r="0" t="0"/>
                       <wp:wrapNone/>
-                      <wp:docPr id="6" name=""/>
+                      <wp:docPr id="2" name=""/>
                       <a:graphic>
                         <a:graphicData uri="http://schemas.microsoft.com/office/word/2010/wordprocessingGroup">
                           <wpg:wgp>
                             <wpg:cNvGrpSpPr/>
                             <wpg:grpSpPr>
                               <a:xfrm>
-                                <a:off x="5195825" y="3354025"/>
+                                <a:off x="5196750" y="3354725"/>
                                 <a:ext cx="298450" cy="850529"/>
-                                <a:chOff x="5195825" y="3354025"/>
-                                <a:chExt cx="299675" cy="851950"/>
+                                <a:chOff x="5196750" y="3354725"/>
+                                <a:chExt cx="298475" cy="850550"/>
                               </a:xfrm>
                             </wpg:grpSpPr>
                             <wpg:grpSp>
@@ -427,8 +427,8 @@
                                 <a:xfrm>
                                   <a:off x="5196775" y="3354736"/>
                                   <a:ext cx="298450" cy="850529"/>
-                                  <a:chOff x="5186975" y="3339650"/>
-                                  <a:chExt cx="314075" cy="880700"/>
+                                  <a:chOff x="5196700" y="3354675"/>
+                                  <a:chExt cx="298525" cy="850650"/>
                                 </a:xfrm>
                               </wpg:grpSpPr>
                               <wps:wsp>
@@ -436,8 +436,8 @@
                                 <wps:cNvPr id="3" name="Shape 3"/>
                                 <wps:spPr>
                                   <a:xfrm>
-                                    <a:off x="5186975" y="3339650"/>
-                                    <a:ext cx="314075" cy="880700"/>
+                                    <a:off x="5196700" y="3354675"/>
+                                    <a:ext cx="298525" cy="850650"/>
                                   </a:xfrm>
                                   <a:prstGeom prst="rect">
                                     <a:avLst/>
@@ -467,19 +467,19 @@
                                 <wpg:cNvGrpSpPr/>
                                 <wpg:grpSpPr>
                                   <a:xfrm>
-                                    <a:off x="5196774" y="3354736"/>
+                                    <a:off x="5196775" y="3354736"/>
                                     <a:ext cx="298450" cy="850529"/>
-                                    <a:chOff x="0" y="0"/>
-                                    <a:chExt cx="298450" cy="850530"/>
+                                    <a:chOff x="5195825" y="3354025"/>
+                                    <a:chExt cx="299675" cy="851950"/>
                                   </a:xfrm>
                                 </wpg:grpSpPr>
                                 <wps:wsp>
                                   <wps:cNvSpPr/>
-                                  <wps:cNvPr id="10" name="Shape 10"/>
+                                  <wps:cNvPr id="14" name="Shape 14"/>
                                   <wps:spPr>
                                     <a:xfrm>
-                                      <a:off x="0" y="0"/>
-                                      <a:ext cx="298450" cy="850525"/>
+                                      <a:off x="5195825" y="3354025"/>
+                                      <a:ext cx="299675" cy="851950"/>
                                     </a:xfrm>
                                     <a:prstGeom prst="rect">
                                       <a:avLst/>
@@ -505,73 +505,159 @@
                                     <a:noAutofit/>
                                   </wps:bodyPr>
                                 </wps:wsp>
-                                <wps:wsp>
-                                  <wps:cNvSpPr/>
-                                  <wps:cNvPr id="11" name="Shape 11"/>
-                                  <wps:spPr>
-                                    <a:xfrm rot="5400000">
-                                      <a:off x="-276040" y="276040"/>
-                                      <a:ext cx="850529" cy="298450"/>
+                                <wpg:grpSp>
+                                  <wpg:cNvGrpSpPr/>
+                                  <wpg:grpSpPr>
+                                    <a:xfrm>
+                                      <a:off x="5196775" y="3354736"/>
+                                      <a:ext cx="298450" cy="850529"/>
+                                      <a:chOff x="5186975" y="3339650"/>
+                                      <a:chExt cx="314075" cy="880700"/>
                                     </a:xfrm>
-                                    <a:prstGeom prst="triangle">
-                                      <a:avLst>
-                                        <a:gd fmla="val 50000" name="adj"/>
-                                      </a:avLst>
-                                    </a:prstGeom>
-                                    <a:solidFill>
-                                      <a:schemeClr val="lt1"/>
-                                    </a:solidFill>
-                                    <a:ln cap="flat" cmpd="sng" w="9525">
-                                      <a:solidFill>
-                                        <a:schemeClr val="dk1"/>
-                                      </a:solidFill>
-                                      <a:prstDash val="solid"/>
-                                      <a:miter lim="800000"/>
-                                      <a:headEnd len="sm" w="sm" type="none"/>
-                                      <a:tailEnd len="sm" w="sm" type="none"/>
-                                    </a:ln>
-                                  </wps:spPr>
-                                  <wps:txbx>
-                                    <w:txbxContent>
-                                      <w:p>
-                                        <w:pPr>
-                                          <w:spacing w:after="0" w:before="0" w:line="240"/>
-                                          <w:ind w:left="0" w:right="0" w:firstLine="0"/>
-                                          <w:jc w:val="left"/>
-                                          <w:textDirection w:val="btLr"/>
-                                        </w:pPr>
-                                      </w:p>
-                                    </w:txbxContent>
-                                  </wps:txbx>
-                                  <wps:bodyPr anchorCtr="0" anchor="ctr" bIns="91425" lIns="91425" spcFirstLastPara="1" rIns="91425" wrap="square" tIns="91425">
-                                    <a:noAutofit/>
-                                  </wps:bodyPr>
-                                </wps:wsp>
-                                <wps:wsp>
-                                  <wps:cNvCnPr/>
-                                  <wps:spPr>
-                                    <a:xfrm>
-                                      <a:off x="9252" y="34639"/>
-                                      <a:ext cx="0" cy="799135"/>
-                                    </a:xfrm>
-                                    <a:prstGeom prst="straightConnector1">
-                                      <a:avLst/>
-                                    </a:prstGeom>
-                                    <a:noFill/>
-                                    <a:ln cap="flat" cmpd="sng" w="38100">
-                                      <a:solidFill>
-                                        <a:schemeClr val="lt1"/>
-                                      </a:solidFill>
-                                      <a:prstDash val="solid"/>
-                                      <a:miter lim="800000"/>
-                                      <a:headEnd len="sm" w="sm" type="none"/>
-                                      <a:tailEnd len="sm" w="sm" type="none"/>
-                                    </a:ln>
-                                  </wps:spPr>
-                                  <wps:bodyPr anchorCtr="0" anchor="ctr" bIns="91425" lIns="91425" spcFirstLastPara="1" rIns="91425" wrap="square" tIns="91425">
-                                    <a:noAutofit/>
-                                  </wps:bodyPr>
-                                </wps:wsp>
+                                  </wpg:grpSpPr>
+                                  <wps:wsp>
+                                    <wps:cNvSpPr/>
+                                    <wps:cNvPr id="16" name="Shape 16"/>
+                                    <wps:spPr>
+                                      <a:xfrm>
+                                        <a:off x="5186975" y="3339650"/>
+                                        <a:ext cx="314075" cy="880700"/>
+                                      </a:xfrm>
+                                      <a:prstGeom prst="rect">
+                                        <a:avLst/>
+                                      </a:prstGeom>
+                                      <a:noFill/>
+                                      <a:ln>
+                                        <a:noFill/>
+                                      </a:ln>
+                                    </wps:spPr>
+                                    <wps:txbx>
+                                      <w:txbxContent>
+                                        <w:p>
+                                          <w:pPr>
+                                            <w:spacing w:after="0" w:before="0" w:line="240"/>
+                                            <w:ind w:left="0" w:right="0" w:firstLine="0"/>
+                                            <w:jc w:val="left"/>
+                                            <w:textDirection w:val="btLr"/>
+                                          </w:pPr>
+                                        </w:p>
+                                      </w:txbxContent>
+                                    </wps:txbx>
+                                    <wps:bodyPr anchorCtr="0" anchor="ctr" bIns="91425" lIns="91425" spcFirstLastPara="1" rIns="91425" wrap="square" tIns="91425">
+                                      <a:noAutofit/>
+                                    </wps:bodyPr>
+                                  </wps:wsp>
+                                  <wpg:grpSp>
+                                    <wpg:cNvGrpSpPr/>
+                                    <wpg:grpSpPr>
+                                      <a:xfrm>
+                                        <a:off x="5196774" y="3354736"/>
+                                        <a:ext cx="298450" cy="850529"/>
+                                        <a:chOff x="0" y="0"/>
+                                        <a:chExt cx="298450" cy="850530"/>
+                                      </a:xfrm>
+                                    </wpg:grpSpPr>
+                                    <wps:wsp>
+                                      <wps:cNvSpPr/>
+                                      <wps:cNvPr id="18" name="Shape 18"/>
+                                      <wps:spPr>
+                                        <a:xfrm>
+                                          <a:off x="0" y="0"/>
+                                          <a:ext cx="298450" cy="850525"/>
+                                        </a:xfrm>
+                                        <a:prstGeom prst="rect">
+                                          <a:avLst/>
+                                        </a:prstGeom>
+                                        <a:noFill/>
+                                        <a:ln>
+                                          <a:noFill/>
+                                        </a:ln>
+                                      </wps:spPr>
+                                      <wps:txbx>
+                                        <w:txbxContent>
+                                          <w:p>
+                                            <w:pPr>
+                                              <w:spacing w:after="0" w:before="0" w:line="240"/>
+                                              <w:ind w:left="0" w:right="0" w:firstLine="0"/>
+                                              <w:jc w:val="left"/>
+                                              <w:textDirection w:val="btLr"/>
+                                            </w:pPr>
+                                          </w:p>
+                                        </w:txbxContent>
+                                      </wps:txbx>
+                                      <wps:bodyPr anchorCtr="0" anchor="ctr" bIns="91425" lIns="91425" spcFirstLastPara="1" rIns="91425" wrap="square" tIns="91425">
+                                        <a:noAutofit/>
+                                      </wps:bodyPr>
+                                    </wps:wsp>
+                                    <wps:wsp>
+                                      <wps:cNvSpPr/>
+                                      <wps:cNvPr id="19" name="Shape 19"/>
+                                      <wps:spPr>
+                                        <a:xfrm rot="5400000">
+                                          <a:off x="-276040" y="276040"/>
+                                          <a:ext cx="850529" cy="298450"/>
+                                        </a:xfrm>
+                                        <a:prstGeom prst="triangle">
+                                          <a:avLst>
+                                            <a:gd fmla="val 50000" name="adj"/>
+                                          </a:avLst>
+                                        </a:prstGeom>
+                                        <a:solidFill>
+                                          <a:schemeClr val="lt1"/>
+                                        </a:solidFill>
+                                        <a:ln cap="flat" cmpd="sng" w="9525">
+                                          <a:solidFill>
+                                            <a:schemeClr val="dk1"/>
+                                          </a:solidFill>
+                                          <a:prstDash val="solid"/>
+                                          <a:miter lim="800000"/>
+                                          <a:headEnd len="sm" w="sm" type="none"/>
+                                          <a:tailEnd len="sm" w="sm" type="none"/>
+                                        </a:ln>
+                                      </wps:spPr>
+                                      <wps:txbx>
+                                        <w:txbxContent>
+                                          <w:p>
+                                            <w:pPr>
+                                              <w:spacing w:after="0" w:before="0" w:line="240"/>
+                                              <w:ind w:left="0" w:right="0" w:firstLine="0"/>
+                                              <w:jc w:val="left"/>
+                                              <w:textDirection w:val="btLr"/>
+                                            </w:pPr>
+                                          </w:p>
+                                        </w:txbxContent>
+                                      </wps:txbx>
+                                      <wps:bodyPr anchorCtr="0" anchor="ctr" bIns="91425" lIns="91425" spcFirstLastPara="1" rIns="91425" wrap="square" tIns="91425">
+                                        <a:noAutofit/>
+                                      </wps:bodyPr>
+                                    </wps:wsp>
+                                    <wps:wsp>
+                                      <wps:cNvCnPr/>
+                                      <wps:spPr>
+                                        <a:xfrm>
+                                          <a:off x="9252" y="34639"/>
+                                          <a:ext cx="0" cy="799135"/>
+                                        </a:xfrm>
+                                        <a:prstGeom prst="straightConnector1">
+                                          <a:avLst/>
+                                        </a:prstGeom>
+                                        <a:noFill/>
+                                        <a:ln cap="flat" cmpd="sng" w="38100">
+                                          <a:solidFill>
+                                            <a:schemeClr val="lt1"/>
+                                          </a:solidFill>
+                                          <a:prstDash val="solid"/>
+                                          <a:miter lim="800000"/>
+                                          <a:headEnd len="sm" w="sm" type="none"/>
+                                          <a:tailEnd len="sm" w="sm" type="none"/>
+                                        </a:ln>
+                                      </wps:spPr>
+                                      <wps:bodyPr anchorCtr="0" anchor="ctr" bIns="91425" lIns="91425" spcFirstLastPara="1" rIns="91425" wrap="square" tIns="91425">
+                                        <a:noAutofit/>
+                                      </wps:bodyPr>
+                                    </wps:wsp>
+                                  </wpg:grpSp>
+                                </wpg:grpSp>
                               </wpg:grpSp>
                             </wpg:grpSp>
                           </wpg:wgp>
@@ -593,7 +679,7 @@
                       <wp:extent cx="298450" cy="850529"/>
                       <wp:effectExtent b="0" l="0" r="0" t="0"/>
                       <wp:wrapNone/>
-                      <wp:docPr id="6" name="image2.png"/>
+                      <wp:docPr id="2" name="image2.png"/>
                       <a:graphic>
                         <a:graphicData uri="http://schemas.openxmlformats.org/drawingml/2006/picture">
                           <pic:pic>
@@ -602,7 +688,7 @@
                               <pic:cNvPicPr preferRelativeResize="0"/>
                             </pic:nvPicPr>
                             <pic:blipFill>
-                              <a:blip r:embed="rId7"/>
+                              <a:blip r:embed="rId6"/>
                               <a:srcRect/>
                               <a:stretch>
                                 <a:fillRect/>
@@ -675,7 +761,7 @@
                 <w:szCs w:val="32"/>
               </w:rPr>
             </w:pPr>
-            <w:bookmarkStart w:colFirst="0" w:colLast="0" w:name="_heading=h.m7v2mga9mxkl" w:id="0"/>
+            <w:bookmarkStart w:colFirst="0" w:colLast="0" w:name="_m90ohnqqseov" w:id="0"/>
             <w:bookmarkEnd w:id="0"/>
             <w:r>
               <w:rPr>
@@ -773,17 +859,17 @@
                       <wp:extent cx="850265" cy="310515"/>
                       <wp:effectExtent b="0" l="0" r="0" t="0"/>
                       <wp:wrapNone/>
-                      <wp:docPr id="5" name=""/>
+                      <wp:docPr id="1" name=""/>
                       <a:graphic>
                         <a:graphicData uri="http://schemas.microsoft.com/office/word/2010/wordprocessingGroup">
                           <wpg:wgp>
                             <wpg:cNvGrpSpPr/>
                             <wpg:grpSpPr>
                               <a:xfrm>
-                                <a:off x="4919825" y="3624375"/>
+                                <a:off x="4920850" y="3624725"/>
                                 <a:ext cx="850265" cy="310515"/>
-                                <a:chOff x="4919825" y="3624375"/>
-                                <a:chExt cx="852350" cy="312300"/>
+                                <a:chOff x="4920850" y="3624725"/>
+                                <a:chExt cx="850300" cy="310550"/>
                               </a:xfrm>
                             </wpg:grpSpPr>
                             <wpg:grpSp>
@@ -792,8 +878,8 @@
                                 <a:xfrm>
                                   <a:off x="4920868" y="3624743"/>
                                   <a:ext cx="850265" cy="310515"/>
-                                  <a:chOff x="4905750" y="3618925"/>
-                                  <a:chExt cx="880500" cy="335400"/>
+                                  <a:chOff x="4920775" y="3624725"/>
+                                  <a:chExt cx="850450" cy="310625"/>
                                 </a:xfrm>
                               </wpg:grpSpPr>
                               <wps:wsp>
@@ -801,8 +887,8 @@
                                 <wps:cNvPr id="3" name="Shape 3"/>
                                 <wps:spPr>
                                   <a:xfrm>
-                                    <a:off x="4905750" y="3618925"/>
-                                    <a:ext cx="880500" cy="335400"/>
+                                    <a:off x="4920775" y="3624725"/>
+                                    <a:ext cx="850450" cy="310625"/>
                                   </a:xfrm>
                                   <a:prstGeom prst="rect">
                                     <a:avLst/>
@@ -831,11 +917,11 @@
                               <wpg:grpSp>
                                 <wpg:cNvGrpSpPr/>
                                 <wpg:grpSpPr>
-                                  <a:xfrm rot="-5400000">
-                                    <a:off x="5190743" y="3354868"/>
-                                    <a:ext cx="310515" cy="850265"/>
-                                    <a:chOff x="-12693" y="0"/>
-                                    <a:chExt cx="311143" cy="850530"/>
+                                  <a:xfrm>
+                                    <a:off x="4920868" y="3624743"/>
+                                    <a:ext cx="850265" cy="310515"/>
+                                    <a:chOff x="4919825" y="3624375"/>
+                                    <a:chExt cx="852350" cy="312300"/>
                                   </a:xfrm>
                                 </wpg:grpSpPr>
                                 <wps:wsp>
@@ -843,8 +929,8 @@
                                   <wps:cNvPr id="5" name="Shape 5"/>
                                   <wps:spPr>
                                     <a:xfrm>
-                                      <a:off x="-12693" y="0"/>
-                                      <a:ext cx="311125" cy="850525"/>
+                                      <a:off x="4919825" y="3624375"/>
+                                      <a:ext cx="852350" cy="312300"/>
                                     </a:xfrm>
                                     <a:prstGeom prst="rect">
                                       <a:avLst/>
@@ -870,73 +956,159 @@
                                     <a:noAutofit/>
                                   </wps:bodyPr>
                                 </wps:wsp>
-                                <wps:wsp>
-                                  <wps:cNvSpPr/>
-                                  <wps:cNvPr id="6" name="Shape 6"/>
-                                  <wps:spPr>
-                                    <a:xfrm rot="5400000">
-                                      <a:off x="-276040" y="276040"/>
-                                      <a:ext cx="850529" cy="298450"/>
+                                <wpg:grpSp>
+                                  <wpg:cNvGrpSpPr/>
+                                  <wpg:grpSpPr>
+                                    <a:xfrm>
+                                      <a:off x="4920868" y="3624743"/>
+                                      <a:ext cx="850265" cy="310515"/>
+                                      <a:chOff x="4905750" y="3618925"/>
+                                      <a:chExt cx="880500" cy="335400"/>
                                     </a:xfrm>
-                                    <a:prstGeom prst="triangle">
-                                      <a:avLst>
-                                        <a:gd fmla="val 50000" name="adj"/>
-                                      </a:avLst>
-                                    </a:prstGeom>
-                                    <a:solidFill>
-                                      <a:schemeClr val="lt1"/>
-                                    </a:solidFill>
-                                    <a:ln cap="flat" cmpd="sng" w="9525">
-                                      <a:solidFill>
-                                        <a:schemeClr val="dk1"/>
-                                      </a:solidFill>
-                                      <a:prstDash val="solid"/>
-                                      <a:miter lim="800000"/>
-                                      <a:headEnd len="sm" w="sm" type="none"/>
-                                      <a:tailEnd len="sm" w="sm" type="none"/>
-                                    </a:ln>
-                                  </wps:spPr>
-                                  <wps:txbx>
-                                    <w:txbxContent>
-                                      <w:p>
-                                        <w:pPr>
-                                          <w:spacing w:after="0" w:before="0" w:line="240"/>
-                                          <w:ind w:left="0" w:right="0" w:firstLine="0"/>
-                                          <w:jc w:val="left"/>
-                                          <w:textDirection w:val="btLr"/>
-                                        </w:pPr>
-                                      </w:p>
-                                    </w:txbxContent>
-                                  </wps:txbx>
-                                  <wps:bodyPr anchorCtr="0" anchor="ctr" bIns="91425" lIns="91425" spcFirstLastPara="1" rIns="91425" wrap="square" tIns="91425">
-                                    <a:noAutofit/>
-                                  </wps:bodyPr>
-                                </wps:wsp>
-                                <wps:wsp>
-                                  <wps:cNvCnPr/>
-                                  <wps:spPr>
-                                    <a:xfrm>
-                                      <a:off x="-12693" y="34639"/>
-                                      <a:ext cx="0" cy="799135"/>
-                                    </a:xfrm>
-                                    <a:prstGeom prst="straightConnector1">
-                                      <a:avLst/>
-                                    </a:prstGeom>
-                                    <a:noFill/>
-                                    <a:ln cap="flat" cmpd="sng" w="38100">
-                                      <a:solidFill>
-                                        <a:schemeClr val="lt1"/>
-                                      </a:solidFill>
-                                      <a:prstDash val="solid"/>
-                                      <a:miter lim="800000"/>
-                                      <a:headEnd len="sm" w="sm" type="none"/>
-                                      <a:tailEnd len="sm" w="sm" type="none"/>
-                                    </a:ln>
-                                  </wps:spPr>
-                                  <wps:bodyPr anchorCtr="0" anchor="ctr" bIns="91425" lIns="91425" spcFirstLastPara="1" rIns="91425" wrap="square" tIns="91425">
-                                    <a:noAutofit/>
-                                  </wps:bodyPr>
-                                </wps:wsp>
+                                  </wpg:grpSpPr>
+                                  <wps:wsp>
+                                    <wps:cNvSpPr/>
+                                    <wps:cNvPr id="7" name="Shape 7"/>
+                                    <wps:spPr>
+                                      <a:xfrm>
+                                        <a:off x="4905750" y="3618925"/>
+                                        <a:ext cx="880500" cy="335400"/>
+                                      </a:xfrm>
+                                      <a:prstGeom prst="rect">
+                                        <a:avLst/>
+                                      </a:prstGeom>
+                                      <a:noFill/>
+                                      <a:ln>
+                                        <a:noFill/>
+                                      </a:ln>
+                                    </wps:spPr>
+                                    <wps:txbx>
+                                      <w:txbxContent>
+                                        <w:p>
+                                          <w:pPr>
+                                            <w:spacing w:after="0" w:before="0" w:line="240"/>
+                                            <w:ind w:left="0" w:right="0" w:firstLine="0"/>
+                                            <w:jc w:val="left"/>
+                                            <w:textDirection w:val="btLr"/>
+                                          </w:pPr>
+                                        </w:p>
+                                      </w:txbxContent>
+                                    </wps:txbx>
+                                    <wps:bodyPr anchorCtr="0" anchor="ctr" bIns="91425" lIns="91425" spcFirstLastPara="1" rIns="91425" wrap="square" tIns="91425">
+                                      <a:noAutofit/>
+                                    </wps:bodyPr>
+                                  </wps:wsp>
+                                  <wpg:grpSp>
+                                    <wpg:cNvGrpSpPr/>
+                                    <wpg:grpSpPr>
+                                      <a:xfrm rot="-5400000">
+                                        <a:off x="5190743" y="3354868"/>
+                                        <a:ext cx="310515" cy="850265"/>
+                                        <a:chOff x="-12693" y="0"/>
+                                        <a:chExt cx="311143" cy="850530"/>
+                                      </a:xfrm>
+                                    </wpg:grpSpPr>
+                                    <wps:wsp>
+                                      <wps:cNvSpPr/>
+                                      <wps:cNvPr id="9" name="Shape 9"/>
+                                      <wps:spPr>
+                                        <a:xfrm>
+                                          <a:off x="-12693" y="0"/>
+                                          <a:ext cx="311125" cy="850525"/>
+                                        </a:xfrm>
+                                        <a:prstGeom prst="rect">
+                                          <a:avLst/>
+                                        </a:prstGeom>
+                                        <a:noFill/>
+                                        <a:ln>
+                                          <a:noFill/>
+                                        </a:ln>
+                                      </wps:spPr>
+                                      <wps:txbx>
+                                        <w:txbxContent>
+                                          <w:p>
+                                            <w:pPr>
+                                              <w:spacing w:after="0" w:before="0" w:line="240"/>
+                                              <w:ind w:left="0" w:right="0" w:firstLine="0"/>
+                                              <w:jc w:val="left"/>
+                                              <w:textDirection w:val="btLr"/>
+                                            </w:pPr>
+                                          </w:p>
+                                        </w:txbxContent>
+                                      </wps:txbx>
+                                      <wps:bodyPr anchorCtr="0" anchor="ctr" bIns="91425" lIns="91425" spcFirstLastPara="1" rIns="91425" wrap="square" tIns="91425">
+                                        <a:noAutofit/>
+                                      </wps:bodyPr>
+                                    </wps:wsp>
+                                    <wps:wsp>
+                                      <wps:cNvSpPr/>
+                                      <wps:cNvPr id="10" name="Shape 10"/>
+                                      <wps:spPr>
+                                        <a:xfrm rot="5400000">
+                                          <a:off x="-276040" y="276040"/>
+                                          <a:ext cx="850529" cy="298450"/>
+                                        </a:xfrm>
+                                        <a:prstGeom prst="triangle">
+                                          <a:avLst>
+                                            <a:gd fmla="val 50000" name="adj"/>
+                                          </a:avLst>
+                                        </a:prstGeom>
+                                        <a:solidFill>
+                                          <a:schemeClr val="lt1"/>
+                                        </a:solidFill>
+                                        <a:ln cap="flat" cmpd="sng" w="9525">
+                                          <a:solidFill>
+                                            <a:schemeClr val="dk1"/>
+                                          </a:solidFill>
+                                          <a:prstDash val="solid"/>
+                                          <a:miter lim="800000"/>
+                                          <a:headEnd len="sm" w="sm" type="none"/>
+                                          <a:tailEnd len="sm" w="sm" type="none"/>
+                                        </a:ln>
+                                      </wps:spPr>
+                                      <wps:txbx>
+                                        <w:txbxContent>
+                                          <w:p>
+                                            <w:pPr>
+                                              <w:spacing w:after="0" w:before="0" w:line="240"/>
+                                              <w:ind w:left="0" w:right="0" w:firstLine="0"/>
+                                              <w:jc w:val="left"/>
+                                              <w:textDirection w:val="btLr"/>
+                                            </w:pPr>
+                                          </w:p>
+                                        </w:txbxContent>
+                                      </wps:txbx>
+                                      <wps:bodyPr anchorCtr="0" anchor="ctr" bIns="91425" lIns="91425" spcFirstLastPara="1" rIns="91425" wrap="square" tIns="91425">
+                                        <a:noAutofit/>
+                                      </wps:bodyPr>
+                                    </wps:wsp>
+                                    <wps:wsp>
+                                      <wps:cNvCnPr/>
+                                      <wps:spPr>
+                                        <a:xfrm>
+                                          <a:off x="-12693" y="34639"/>
+                                          <a:ext cx="0" cy="799135"/>
+                                        </a:xfrm>
+                                        <a:prstGeom prst="straightConnector1">
+                                          <a:avLst/>
+                                        </a:prstGeom>
+                                        <a:noFill/>
+                                        <a:ln cap="flat" cmpd="sng" w="38100">
+                                          <a:solidFill>
+                                            <a:schemeClr val="lt1"/>
+                                          </a:solidFill>
+                                          <a:prstDash val="solid"/>
+                                          <a:miter lim="800000"/>
+                                          <a:headEnd len="sm" w="sm" type="none"/>
+                                          <a:tailEnd len="sm" w="sm" type="none"/>
+                                        </a:ln>
+                                      </wps:spPr>
+                                      <wps:bodyPr anchorCtr="0" anchor="ctr" bIns="91425" lIns="91425" spcFirstLastPara="1" rIns="91425" wrap="square" tIns="91425">
+                                        <a:noAutofit/>
+                                      </wps:bodyPr>
+                                    </wps:wsp>
+                                  </wpg:grpSp>
+                                </wpg:grpSp>
                               </wpg:grpSp>
                             </wpg:grpSp>
                           </wpg:wgp>
@@ -958,7 +1130,7 @@
                       <wp:extent cx="850265" cy="310515"/>
                       <wp:effectExtent b="0" l="0" r="0" t="0"/>
                       <wp:wrapNone/>
-                      <wp:docPr id="5" name="image1.png"/>
+                      <wp:docPr id="1" name="image1.png"/>
                       <a:graphic>
                         <a:graphicData uri="http://schemas.openxmlformats.org/drawingml/2006/picture">
                           <pic:pic>
@@ -967,7 +1139,7 @@
                               <pic:cNvPicPr preferRelativeResize="0"/>
                             </pic:nvPicPr>
                             <pic:blipFill>
-                              <a:blip r:embed="rId7"/>
+                              <a:blip r:embed="rId6"/>
                               <a:srcRect/>
                               <a:stretch>
                                 <a:fillRect/>
@@ -1141,7 +1313,6 @@
                 <w:b w:val="1"/>
                 <w:sz w:val="20"/>
                 <w:szCs w:val="20"/>
-                <w:u w:val="none"/>
               </w:rPr>
             </w:pPr>
             <w:r>
@@ -1172,7 +1343,6 @@
                 <w:b w:val="1"/>
                 <w:sz w:val="20"/>
                 <w:szCs w:val="20"/>
-                <w:u w:val="none"/>
               </w:rPr>
             </w:pPr>
             <w:r>
@@ -1203,7 +1373,6 @@
                 <w:b w:val="1"/>
                 <w:sz w:val="20"/>
                 <w:szCs w:val="20"/>
-                <w:u w:val="none"/>
               </w:rPr>
             </w:pPr>
             <w:r>
@@ -1254,7 +1423,6 @@
                 <w:b w:val="1"/>
                 <w:sz w:val="20"/>
                 <w:szCs w:val="20"/>
-                <w:u w:val="none"/>
               </w:rPr>
             </w:pPr>
             <w:r>
@@ -1285,7 +1453,6 @@
                 <w:b w:val="1"/>
                 <w:sz w:val="20"/>
                 <w:szCs w:val="20"/>
-                <w:u w:val="none"/>
               </w:rPr>
             </w:pPr>
             <w:r>
@@ -1316,7 +1483,6 @@
                 <w:b w:val="1"/>
                 <w:sz w:val="20"/>
                 <w:szCs w:val="20"/>
-                <w:u w:val="none"/>
               </w:rPr>
             </w:pPr>
             <w:r>
@@ -1428,17 +1594,17 @@
                       <wp:extent cx="850265" cy="298157"/>
                       <wp:effectExtent b="0" l="0" r="0" t="0"/>
                       <wp:wrapNone/>
-                      <wp:docPr id="8" name=""/>
+                      <wp:docPr id="4" name=""/>
                       <a:graphic>
                         <a:graphicData uri="http://schemas.microsoft.com/office/word/2010/wordprocessingGroup">
                           <wpg:wgp>
                             <wpg:cNvGrpSpPr/>
                             <wpg:grpSpPr>
                               <a:xfrm>
-                                <a:off x="4920050" y="3630100"/>
+                                <a:off x="4920850" y="3630900"/>
                                 <a:ext cx="850265" cy="298157"/>
-                                <a:chOff x="4920050" y="3630100"/>
-                                <a:chExt cx="851900" cy="299275"/>
+                                <a:chOff x="4920850" y="3630900"/>
+                                <a:chExt cx="850300" cy="298200"/>
                               </a:xfrm>
                             </wpg:grpSpPr>
                             <wpg:grpSp>
@@ -1447,8 +1613,8 @@
                                 <a:xfrm>
                                   <a:off x="4920868" y="3630922"/>
                                   <a:ext cx="850265" cy="298157"/>
-                                  <a:chOff x="4905775" y="3618575"/>
-                                  <a:chExt cx="880450" cy="316325"/>
+                                  <a:chOff x="4920800" y="3630850"/>
+                                  <a:chExt cx="850400" cy="298250"/>
                                 </a:xfrm>
                               </wpg:grpSpPr>
                               <wps:wsp>
@@ -1456,8 +1622,8 @@
                                 <wps:cNvPr id="3" name="Shape 3"/>
                                 <wps:spPr>
                                   <a:xfrm>
-                                    <a:off x="4905775" y="3618575"/>
-                                    <a:ext cx="880450" cy="316325"/>
+                                    <a:off x="4920800" y="3630850"/>
+                                    <a:ext cx="850400" cy="298250"/>
                                   </a:xfrm>
                                   <a:prstGeom prst="rect">
                                     <a:avLst/>
@@ -1486,20 +1652,20 @@
                               <wpg:grpSp>
                                 <wpg:cNvGrpSpPr/>
                                 <wpg:grpSpPr>
-                                  <a:xfrm rot="5400000">
-                                    <a:off x="5196922" y="3354868"/>
-                                    <a:ext cx="298157" cy="850265"/>
-                                    <a:chOff x="-14637" y="0"/>
-                                    <a:chExt cx="298450" cy="850530"/>
+                                  <a:xfrm>
+                                    <a:off x="4920868" y="3630922"/>
+                                    <a:ext cx="850265" cy="298157"/>
+                                    <a:chOff x="4920050" y="3630100"/>
+                                    <a:chExt cx="851900" cy="299275"/>
                                   </a:xfrm>
                                 </wpg:grpSpPr>
                                 <wps:wsp>
                                   <wps:cNvSpPr/>
-                                  <wps:cNvPr id="20" name="Shape 20"/>
+                                  <wps:cNvPr id="32" name="Shape 32"/>
                                   <wps:spPr>
                                     <a:xfrm>
-                                      <a:off x="-14637" y="0"/>
-                                      <a:ext cx="298450" cy="850525"/>
+                                      <a:off x="4920050" y="3630100"/>
+                                      <a:ext cx="851900" cy="299275"/>
                                     </a:xfrm>
                                     <a:prstGeom prst="rect">
                                       <a:avLst/>
@@ -1525,73 +1691,159 @@
                                     <a:noAutofit/>
                                   </wps:bodyPr>
                                 </wps:wsp>
-                                <wps:wsp>
-                                  <wps:cNvSpPr/>
-                                  <wps:cNvPr id="21" name="Shape 21"/>
-                                  <wps:spPr>
-                                    <a:xfrm rot="5400000">
-                                      <a:off x="-290677" y="276040"/>
-                                      <a:ext cx="850529" cy="298450"/>
+                                <wpg:grpSp>
+                                  <wpg:cNvGrpSpPr/>
+                                  <wpg:grpSpPr>
+                                    <a:xfrm>
+                                      <a:off x="4920868" y="3630922"/>
+                                      <a:ext cx="850265" cy="298157"/>
+                                      <a:chOff x="4905775" y="3618575"/>
+                                      <a:chExt cx="880450" cy="316325"/>
                                     </a:xfrm>
-                                    <a:prstGeom prst="triangle">
-                                      <a:avLst>
-                                        <a:gd fmla="val 50000" name="adj"/>
-                                      </a:avLst>
-                                    </a:prstGeom>
-                                    <a:solidFill>
-                                      <a:schemeClr val="lt1"/>
-                                    </a:solidFill>
-                                    <a:ln cap="flat" cmpd="sng" w="9525">
-                                      <a:solidFill>
-                                        <a:schemeClr val="dk1"/>
-                                      </a:solidFill>
-                                      <a:prstDash val="solid"/>
-                                      <a:miter lim="800000"/>
-                                      <a:headEnd len="sm" w="sm" type="none"/>
-                                      <a:tailEnd len="sm" w="sm" type="none"/>
-                                    </a:ln>
-                                  </wps:spPr>
-                                  <wps:txbx>
-                                    <w:txbxContent>
-                                      <w:p>
-                                        <w:pPr>
-                                          <w:spacing w:after="0" w:before="0" w:line="240"/>
-                                          <w:ind w:left="0" w:right="0" w:firstLine="0"/>
-                                          <w:jc w:val="left"/>
-                                          <w:textDirection w:val="btLr"/>
-                                        </w:pPr>
-                                      </w:p>
-                                    </w:txbxContent>
-                                  </wps:txbx>
-                                  <wps:bodyPr anchorCtr="0" anchor="ctr" bIns="91425" lIns="91425" spcFirstLastPara="1" rIns="91425" wrap="square" tIns="91425">
-                                    <a:noAutofit/>
-                                  </wps:bodyPr>
-                                </wps:wsp>
-                                <wps:wsp>
-                                  <wps:cNvCnPr/>
-                                  <wps:spPr>
-                                    <a:xfrm>
-                                      <a:off x="-12693" y="34639"/>
-                                      <a:ext cx="0" cy="799135"/>
-                                    </a:xfrm>
-                                    <a:prstGeom prst="straightConnector1">
-                                      <a:avLst/>
-                                    </a:prstGeom>
-                                    <a:noFill/>
-                                    <a:ln cap="flat" cmpd="sng" w="28575">
-                                      <a:solidFill>
-                                        <a:schemeClr val="lt1"/>
-                                      </a:solidFill>
-                                      <a:prstDash val="solid"/>
-                                      <a:miter lim="800000"/>
-                                      <a:headEnd len="sm" w="sm" type="none"/>
-                                      <a:tailEnd len="sm" w="sm" type="none"/>
-                                    </a:ln>
-                                  </wps:spPr>
-                                  <wps:bodyPr anchorCtr="0" anchor="ctr" bIns="91425" lIns="91425" spcFirstLastPara="1" rIns="91425" wrap="square" tIns="91425">
-                                    <a:noAutofit/>
-                                  </wps:bodyPr>
-                                </wps:wsp>
+                                  </wpg:grpSpPr>
+                                  <wps:wsp>
+                                    <wps:cNvSpPr/>
+                                    <wps:cNvPr id="34" name="Shape 34"/>
+                                    <wps:spPr>
+                                      <a:xfrm>
+                                        <a:off x="4905775" y="3618575"/>
+                                        <a:ext cx="880450" cy="316325"/>
+                                      </a:xfrm>
+                                      <a:prstGeom prst="rect">
+                                        <a:avLst/>
+                                      </a:prstGeom>
+                                      <a:noFill/>
+                                      <a:ln>
+                                        <a:noFill/>
+                                      </a:ln>
+                                    </wps:spPr>
+                                    <wps:txbx>
+                                      <w:txbxContent>
+                                        <w:p>
+                                          <w:pPr>
+                                            <w:spacing w:after="0" w:before="0" w:line="240"/>
+                                            <w:ind w:left="0" w:right="0" w:firstLine="0"/>
+                                            <w:jc w:val="left"/>
+                                            <w:textDirection w:val="btLr"/>
+                                          </w:pPr>
+                                        </w:p>
+                                      </w:txbxContent>
+                                    </wps:txbx>
+                                    <wps:bodyPr anchorCtr="0" anchor="ctr" bIns="91425" lIns="91425" spcFirstLastPara="1" rIns="91425" wrap="square" tIns="91425">
+                                      <a:noAutofit/>
+                                    </wps:bodyPr>
+                                  </wps:wsp>
+                                  <wpg:grpSp>
+                                    <wpg:cNvGrpSpPr/>
+                                    <wpg:grpSpPr>
+                                      <a:xfrm rot="5400000">
+                                        <a:off x="5196922" y="3354868"/>
+                                        <a:ext cx="298157" cy="850265"/>
+                                        <a:chOff x="-14637" y="0"/>
+                                        <a:chExt cx="298450" cy="850530"/>
+                                      </a:xfrm>
+                                    </wpg:grpSpPr>
+                                    <wps:wsp>
+                                      <wps:cNvSpPr/>
+                                      <wps:cNvPr id="36" name="Shape 36"/>
+                                      <wps:spPr>
+                                        <a:xfrm>
+                                          <a:off x="-14637" y="0"/>
+                                          <a:ext cx="298450" cy="850525"/>
+                                        </a:xfrm>
+                                        <a:prstGeom prst="rect">
+                                          <a:avLst/>
+                                        </a:prstGeom>
+                                        <a:noFill/>
+                                        <a:ln>
+                                          <a:noFill/>
+                                        </a:ln>
+                                      </wps:spPr>
+                                      <wps:txbx>
+                                        <w:txbxContent>
+                                          <w:p>
+                                            <w:pPr>
+                                              <w:spacing w:after="0" w:before="0" w:line="240"/>
+                                              <w:ind w:left="0" w:right="0" w:firstLine="0"/>
+                                              <w:jc w:val="left"/>
+                                              <w:textDirection w:val="btLr"/>
+                                            </w:pPr>
+                                          </w:p>
+                                        </w:txbxContent>
+                                      </wps:txbx>
+                                      <wps:bodyPr anchorCtr="0" anchor="ctr" bIns="91425" lIns="91425" spcFirstLastPara="1" rIns="91425" wrap="square" tIns="91425">
+                                        <a:noAutofit/>
+                                      </wps:bodyPr>
+                                    </wps:wsp>
+                                    <wps:wsp>
+                                      <wps:cNvSpPr/>
+                                      <wps:cNvPr id="37" name="Shape 37"/>
+                                      <wps:spPr>
+                                        <a:xfrm rot="5400000">
+                                          <a:off x="-290677" y="276040"/>
+                                          <a:ext cx="850529" cy="298450"/>
+                                        </a:xfrm>
+                                        <a:prstGeom prst="triangle">
+                                          <a:avLst>
+                                            <a:gd fmla="val 50000" name="adj"/>
+                                          </a:avLst>
+                                        </a:prstGeom>
+                                        <a:solidFill>
+                                          <a:schemeClr val="lt1"/>
+                                        </a:solidFill>
+                                        <a:ln cap="flat" cmpd="sng" w="9525">
+                                          <a:solidFill>
+                                            <a:schemeClr val="dk1"/>
+                                          </a:solidFill>
+                                          <a:prstDash val="solid"/>
+                                          <a:miter lim="800000"/>
+                                          <a:headEnd len="sm" w="sm" type="none"/>
+                                          <a:tailEnd len="sm" w="sm" type="none"/>
+                                        </a:ln>
+                                      </wps:spPr>
+                                      <wps:txbx>
+                                        <w:txbxContent>
+                                          <w:p>
+                                            <w:pPr>
+                                              <w:spacing w:after="0" w:before="0" w:line="240"/>
+                                              <w:ind w:left="0" w:right="0" w:firstLine="0"/>
+                                              <w:jc w:val="left"/>
+                                              <w:textDirection w:val="btLr"/>
+                                            </w:pPr>
+                                          </w:p>
+                                        </w:txbxContent>
+                                      </wps:txbx>
+                                      <wps:bodyPr anchorCtr="0" anchor="ctr" bIns="91425" lIns="91425" spcFirstLastPara="1" rIns="91425" wrap="square" tIns="91425">
+                                        <a:noAutofit/>
+                                      </wps:bodyPr>
+                                    </wps:wsp>
+                                    <wps:wsp>
+                                      <wps:cNvCnPr/>
+                                      <wps:spPr>
+                                        <a:xfrm>
+                                          <a:off x="-12693" y="34639"/>
+                                          <a:ext cx="0" cy="799135"/>
+                                        </a:xfrm>
+                                        <a:prstGeom prst="straightConnector1">
+                                          <a:avLst/>
+                                        </a:prstGeom>
+                                        <a:noFill/>
+                                        <a:ln cap="flat" cmpd="sng" w="28575">
+                                          <a:solidFill>
+                                            <a:schemeClr val="lt1"/>
+                                          </a:solidFill>
+                                          <a:prstDash val="solid"/>
+                                          <a:miter lim="800000"/>
+                                          <a:headEnd len="sm" w="sm" type="none"/>
+                                          <a:tailEnd len="sm" w="sm" type="none"/>
+                                        </a:ln>
+                                      </wps:spPr>
+                                      <wps:bodyPr anchorCtr="0" anchor="ctr" bIns="91425" lIns="91425" spcFirstLastPara="1" rIns="91425" wrap="square" tIns="91425">
+                                        <a:noAutofit/>
+                                      </wps:bodyPr>
+                                    </wps:wsp>
+                                  </wpg:grpSp>
+                                </wpg:grpSp>
                               </wpg:grpSp>
                             </wpg:grpSp>
                           </wpg:wgp>
@@ -1613,7 +1865,7 @@
                       <wp:extent cx="850265" cy="298157"/>
                       <wp:effectExtent b="0" l="0" r="0" t="0"/>
                       <wp:wrapNone/>
-                      <wp:docPr id="8" name="image4.png"/>
+                      <wp:docPr id="4" name="image4.png"/>
                       <a:graphic>
                         <a:graphicData uri="http://schemas.openxmlformats.org/drawingml/2006/picture">
                           <pic:pic>
@@ -1622,7 +1874,7 @@
                               <pic:cNvPicPr preferRelativeResize="0"/>
                             </pic:nvPicPr>
                             <pic:blipFill>
-                              <a:blip r:embed="rId7"/>
+                              <a:blip r:embed="rId6"/>
                               <a:srcRect/>
                               <a:stretch>
                                 <a:fillRect/>
@@ -1677,18 +1929,17 @@
                 <w:b w:val="1"/>
                 <w:sz w:val="20"/>
                 <w:szCs w:val="20"/>
-                <w:u w:val="none"/>
-              </w:rPr>
-            </w:pPr>
-            <w:r>
-              <w:rPr>
-                <w:rFonts w:ascii="Overlock" w:cs="Overlock" w:eastAsia="Overlock" w:hAnsi="Overlock"/>
-                <w:b w:val="1"/>
-                <w:sz w:val="20"/>
-                <w:szCs w:val="20"/>
-                <w:rtl w:val="0"/>
-              </w:rPr>
-              <w:t xml:space="preserve">Python + Flask / Django (backend)</w:t>
+              </w:rPr>
+            </w:pPr>
+            <w:r>
+              <w:rPr>
+                <w:rFonts w:ascii="Overlock" w:cs="Overlock" w:eastAsia="Overlock" w:hAnsi="Overlock"/>
+                <w:b w:val="1"/>
+                <w:sz w:val="20"/>
+                <w:szCs w:val="20"/>
+                <w:rtl w:val="0"/>
+              </w:rPr>
+              <w:t xml:space="preserve">Python + Streamlit</w:t>
             </w:r>
             <w:r>
               <w:rPr>
@@ -1708,7 +1959,6 @@
                 <w:b w:val="1"/>
                 <w:sz w:val="20"/>
                 <w:szCs w:val="20"/>
-                <w:u w:val="none"/>
               </w:rPr>
             </w:pPr>
             <w:r>
@@ -1739,7 +1989,6 @@
                 <w:b w:val="1"/>
                 <w:sz w:val="20"/>
                 <w:szCs w:val="20"/>
-                <w:u w:val="none"/>
               </w:rPr>
             </w:pPr>
             <w:r>
@@ -1790,7 +2039,6 @@
                 <w:b w:val="1"/>
                 <w:sz w:val="20"/>
                 <w:szCs w:val="20"/>
-                <w:u w:val="none"/>
               </w:rPr>
             </w:pPr>
             <w:r>
@@ -1821,7 +2069,6 @@
                 <w:b w:val="1"/>
                 <w:sz w:val="20"/>
                 <w:szCs w:val="20"/>
-                <w:u w:val="none"/>
               </w:rPr>
             </w:pPr>
             <w:r>
@@ -1852,7 +2099,6 @@
                 <w:b w:val="1"/>
                 <w:sz w:val="20"/>
                 <w:szCs w:val="20"/>
-                <w:u w:val="none"/>
               </w:rPr>
             </w:pPr>
             <w:r>
@@ -1947,17 +2193,17 @@
                       <wp:extent cx="298723" cy="850265"/>
                       <wp:effectExtent b="0" l="0" r="0" t="0"/>
                       <wp:wrapNone/>
-                      <wp:docPr id="7" name=""/>
+                      <wp:docPr id="3" name=""/>
                       <a:graphic>
                         <a:graphicData uri="http://schemas.microsoft.com/office/word/2010/wordprocessingGroup">
                           <wpg:wgp>
                             <wpg:cNvGrpSpPr/>
                             <wpg:grpSpPr>
                               <a:xfrm>
-                                <a:off x="5196275" y="3353775"/>
+                                <a:off x="5196625" y="3354850"/>
                                 <a:ext cx="298723" cy="850265"/>
-                                <a:chOff x="5196275" y="3353775"/>
-                                <a:chExt cx="300550" cy="852450"/>
+                                <a:chOff x="5196625" y="3354850"/>
+                                <a:chExt cx="298750" cy="850300"/>
                               </a:xfrm>
                             </wpg:grpSpPr>
                             <wpg:grpSp>
@@ -1966,8 +2212,8 @@
                                 <a:xfrm>
                                   <a:off x="5196639" y="3354868"/>
                                   <a:ext cx="298723" cy="850265"/>
-                                  <a:chOff x="5190800" y="3339775"/>
-                                  <a:chExt cx="323625" cy="880450"/>
+                                  <a:chOff x="5196625" y="3354800"/>
+                                  <a:chExt cx="298850" cy="850400"/>
                                 </a:xfrm>
                               </wpg:grpSpPr>
                               <wps:wsp>
@@ -1975,8 +2221,8 @@
                                 <wps:cNvPr id="3" name="Shape 3"/>
                                 <wps:spPr>
                                   <a:xfrm>
-                                    <a:off x="5190800" y="3339775"/>
-                                    <a:ext cx="323625" cy="880450"/>
+                                    <a:off x="5196625" y="3354800"/>
+                                    <a:ext cx="298850" cy="850400"/>
                                   </a:xfrm>
                                   <a:prstGeom prst="rect">
                                     <a:avLst/>
@@ -2005,20 +2251,20 @@
                               <wpg:grpSp>
                                 <wpg:cNvGrpSpPr/>
                                 <wpg:grpSpPr>
-                                  <a:xfrm rot="10800000">
-                                    <a:off x="5196641" y="3354868"/>
+                                  <a:xfrm>
+                                    <a:off x="5196639" y="3354868"/>
                                     <a:ext cx="298723" cy="850265"/>
-                                    <a:chOff x="-273" y="0"/>
-                                    <a:chExt cx="298723" cy="850530"/>
+                                    <a:chOff x="5196275" y="3353775"/>
+                                    <a:chExt cx="300550" cy="852450"/>
                                   </a:xfrm>
                                 </wpg:grpSpPr>
                                 <wps:wsp>
                                   <wps:cNvSpPr/>
-                                  <wps:cNvPr id="15" name="Shape 15"/>
+                                  <wps:cNvPr id="23" name="Shape 23"/>
                                   <wps:spPr>
                                     <a:xfrm>
-                                      <a:off x="-273" y="0"/>
-                                      <a:ext cx="298700" cy="850525"/>
+                                      <a:off x="5196275" y="3353775"/>
+                                      <a:ext cx="300550" cy="852450"/>
                                     </a:xfrm>
                                     <a:prstGeom prst="rect">
                                       <a:avLst/>
@@ -2044,73 +2290,159 @@
                                     <a:noAutofit/>
                                   </wps:bodyPr>
                                 </wps:wsp>
-                                <wps:wsp>
-                                  <wps:cNvSpPr/>
-                                  <wps:cNvPr id="16" name="Shape 16"/>
-                                  <wps:spPr>
-                                    <a:xfrm rot="5400000">
-                                      <a:off x="-276040" y="276040"/>
-                                      <a:ext cx="850529" cy="298450"/>
+                                <wpg:grpSp>
+                                  <wpg:cNvGrpSpPr/>
+                                  <wpg:grpSpPr>
+                                    <a:xfrm>
+                                      <a:off x="5196639" y="3354868"/>
+                                      <a:ext cx="298723" cy="850265"/>
+                                      <a:chOff x="5190800" y="3339775"/>
+                                      <a:chExt cx="323625" cy="880450"/>
                                     </a:xfrm>
-                                    <a:prstGeom prst="triangle">
-                                      <a:avLst>
-                                        <a:gd fmla="val 50000" name="adj"/>
-                                      </a:avLst>
-                                    </a:prstGeom>
-                                    <a:solidFill>
-                                      <a:schemeClr val="lt1"/>
-                                    </a:solidFill>
-                                    <a:ln cap="flat" cmpd="sng" w="9525">
-                                      <a:solidFill>
-                                        <a:schemeClr val="dk1"/>
-                                      </a:solidFill>
-                                      <a:prstDash val="solid"/>
-                                      <a:miter lim="800000"/>
-                                      <a:headEnd len="sm" w="sm" type="none"/>
-                                      <a:tailEnd len="sm" w="sm" type="none"/>
-                                    </a:ln>
-                                  </wps:spPr>
-                                  <wps:txbx>
-                                    <w:txbxContent>
-                                      <w:p>
-                                        <w:pPr>
-                                          <w:spacing w:after="0" w:before="0" w:line="240"/>
-                                          <w:ind w:left="0" w:right="0" w:firstLine="0"/>
-                                          <w:jc w:val="left"/>
-                                          <w:textDirection w:val="btLr"/>
-                                        </w:pPr>
-                                      </w:p>
-                                    </w:txbxContent>
-                                  </wps:txbx>
-                                  <wps:bodyPr anchorCtr="0" anchor="ctr" bIns="91425" lIns="91425" spcFirstLastPara="1" rIns="91425" wrap="square" tIns="91425">
-                                    <a:noAutofit/>
-                                  </wps:bodyPr>
-                                </wps:wsp>
-                                <wps:wsp>
-                                  <wps:cNvCnPr/>
-                                  <wps:spPr>
-                                    <a:xfrm>
-                                      <a:off x="-273" y="34639"/>
-                                      <a:ext cx="0" cy="799135"/>
-                                    </a:xfrm>
-                                    <a:prstGeom prst="straightConnector1">
-                                      <a:avLst/>
-                                    </a:prstGeom>
-                                    <a:noFill/>
-                                    <a:ln cap="flat" cmpd="sng" w="38100">
-                                      <a:solidFill>
-                                        <a:schemeClr val="lt1"/>
-                                      </a:solidFill>
-                                      <a:prstDash val="solid"/>
-                                      <a:miter lim="800000"/>
-                                      <a:headEnd len="sm" w="sm" type="none"/>
-                                      <a:tailEnd len="sm" w="sm" type="none"/>
-                                    </a:ln>
-                                  </wps:spPr>
-                                  <wps:bodyPr anchorCtr="0" anchor="ctr" bIns="91425" lIns="91425" spcFirstLastPara="1" rIns="91425" wrap="square" tIns="91425">
-                                    <a:noAutofit/>
-                                  </wps:bodyPr>
-                                </wps:wsp>
+                                  </wpg:grpSpPr>
+                                  <wps:wsp>
+                                    <wps:cNvSpPr/>
+                                    <wps:cNvPr id="25" name="Shape 25"/>
+                                    <wps:spPr>
+                                      <a:xfrm>
+                                        <a:off x="5190800" y="3339775"/>
+                                        <a:ext cx="323625" cy="880450"/>
+                                      </a:xfrm>
+                                      <a:prstGeom prst="rect">
+                                        <a:avLst/>
+                                      </a:prstGeom>
+                                      <a:noFill/>
+                                      <a:ln>
+                                        <a:noFill/>
+                                      </a:ln>
+                                    </wps:spPr>
+                                    <wps:txbx>
+                                      <w:txbxContent>
+                                        <w:p>
+                                          <w:pPr>
+                                            <w:spacing w:after="0" w:before="0" w:line="240"/>
+                                            <w:ind w:left="0" w:right="0" w:firstLine="0"/>
+                                            <w:jc w:val="left"/>
+                                            <w:textDirection w:val="btLr"/>
+                                          </w:pPr>
+                                        </w:p>
+                                      </w:txbxContent>
+                                    </wps:txbx>
+                                    <wps:bodyPr anchorCtr="0" anchor="ctr" bIns="91425" lIns="91425" spcFirstLastPara="1" rIns="91425" wrap="square" tIns="91425">
+                                      <a:noAutofit/>
+                                    </wps:bodyPr>
+                                  </wps:wsp>
+                                  <wpg:grpSp>
+                                    <wpg:cNvGrpSpPr/>
+                                    <wpg:grpSpPr>
+                                      <a:xfrm rot="10800000">
+                                        <a:off x="5196642" y="3354868"/>
+                                        <a:ext cx="298723" cy="850265"/>
+                                        <a:chOff x="-273" y="0"/>
+                                        <a:chExt cx="298723" cy="850530"/>
+                                      </a:xfrm>
+                                    </wpg:grpSpPr>
+                                    <wps:wsp>
+                                      <wps:cNvSpPr/>
+                                      <wps:cNvPr id="27" name="Shape 27"/>
+                                      <wps:spPr>
+                                        <a:xfrm>
+                                          <a:off x="-273" y="0"/>
+                                          <a:ext cx="298700" cy="850525"/>
+                                        </a:xfrm>
+                                        <a:prstGeom prst="rect">
+                                          <a:avLst/>
+                                        </a:prstGeom>
+                                        <a:noFill/>
+                                        <a:ln>
+                                          <a:noFill/>
+                                        </a:ln>
+                                      </wps:spPr>
+                                      <wps:txbx>
+                                        <w:txbxContent>
+                                          <w:p>
+                                            <w:pPr>
+                                              <w:spacing w:after="0" w:before="0" w:line="240"/>
+                                              <w:ind w:left="0" w:right="0" w:firstLine="0"/>
+                                              <w:jc w:val="left"/>
+                                              <w:textDirection w:val="btLr"/>
+                                            </w:pPr>
+                                          </w:p>
+                                        </w:txbxContent>
+                                      </wps:txbx>
+                                      <wps:bodyPr anchorCtr="0" anchor="ctr" bIns="91425" lIns="91425" spcFirstLastPara="1" rIns="91425" wrap="square" tIns="91425">
+                                        <a:noAutofit/>
+                                      </wps:bodyPr>
+                                    </wps:wsp>
+                                    <wps:wsp>
+                                      <wps:cNvSpPr/>
+                                      <wps:cNvPr id="28" name="Shape 28"/>
+                                      <wps:spPr>
+                                        <a:xfrm rot="5400000">
+                                          <a:off x="-276040" y="276040"/>
+                                          <a:ext cx="850529" cy="298450"/>
+                                        </a:xfrm>
+                                        <a:prstGeom prst="triangle">
+                                          <a:avLst>
+                                            <a:gd fmla="val 50000" name="adj"/>
+                                          </a:avLst>
+                                        </a:prstGeom>
+                                        <a:solidFill>
+                                          <a:schemeClr val="lt1"/>
+                                        </a:solidFill>
+                                        <a:ln cap="flat" cmpd="sng" w="9525">
+                                          <a:solidFill>
+                                            <a:schemeClr val="dk1"/>
+                                          </a:solidFill>
+                                          <a:prstDash val="solid"/>
+                                          <a:miter lim="800000"/>
+                                          <a:headEnd len="sm" w="sm" type="none"/>
+                                          <a:tailEnd len="sm" w="sm" type="none"/>
+                                        </a:ln>
+                                      </wps:spPr>
+                                      <wps:txbx>
+                                        <w:txbxContent>
+                                          <w:p>
+                                            <w:pPr>
+                                              <w:spacing w:after="0" w:before="0" w:line="240"/>
+                                              <w:ind w:left="0" w:right="0" w:firstLine="0"/>
+                                              <w:jc w:val="left"/>
+                                              <w:textDirection w:val="btLr"/>
+                                            </w:pPr>
+                                          </w:p>
+                                        </w:txbxContent>
+                                      </wps:txbx>
+                                      <wps:bodyPr anchorCtr="0" anchor="ctr" bIns="91425" lIns="91425" spcFirstLastPara="1" rIns="91425" wrap="square" tIns="91425">
+                                        <a:noAutofit/>
+                                      </wps:bodyPr>
+                                    </wps:wsp>
+                                    <wps:wsp>
+                                      <wps:cNvCnPr/>
+                                      <wps:spPr>
+                                        <a:xfrm>
+                                          <a:off x="-273" y="34639"/>
+                                          <a:ext cx="0" cy="799135"/>
+                                        </a:xfrm>
+                                        <a:prstGeom prst="straightConnector1">
+                                          <a:avLst/>
+                                        </a:prstGeom>
+                                        <a:noFill/>
+                                        <a:ln cap="flat" cmpd="sng" w="38100">
+                                          <a:solidFill>
+                                            <a:schemeClr val="lt1"/>
+                                          </a:solidFill>
+                                          <a:prstDash val="solid"/>
+                                          <a:miter lim="800000"/>
+                                          <a:headEnd len="sm" w="sm" type="none"/>
+                                          <a:tailEnd len="sm" w="sm" type="none"/>
+                                        </a:ln>
+                                      </wps:spPr>
+                                      <wps:bodyPr anchorCtr="0" anchor="ctr" bIns="91425" lIns="91425" spcFirstLastPara="1" rIns="91425" wrap="square" tIns="91425">
+                                        <a:noAutofit/>
+                                      </wps:bodyPr>
+                                    </wps:wsp>
+                                  </wpg:grpSp>
+                                </wpg:grpSp>
                               </wpg:grpSp>
                             </wpg:grpSp>
                           </wpg:wgp>
@@ -2132,7 +2464,7 @@
                       <wp:extent cx="298723" cy="850265"/>
                       <wp:effectExtent b="0" l="0" r="0" t="0"/>
                       <wp:wrapNone/>
-                      <wp:docPr id="7" name="image3.png"/>
+                      <wp:docPr id="3" name="image3.png"/>
                       <a:graphic>
                         <a:graphicData uri="http://schemas.openxmlformats.org/drawingml/2006/picture">
                           <pic:pic>
@@ -2141,7 +2473,7 @@
                               <pic:cNvPicPr preferRelativeResize="0"/>
                             </pic:nvPicPr>
                             <pic:blipFill>
-                              <a:blip r:embed="rId7"/>
+                              <a:blip r:embed="rId6"/>
                               <a:srcRect/>
                               <a:stretch>
                                 <a:fillRect/>
@@ -2452,7 +2784,7 @@
       </w:r>
     </w:p>
     <w:sectPr>
-      <w:footerReference r:id="rId8" w:type="default"/>
+      <w:footerReference r:id="rId7" w:type="default"/>
       <w:pgSz w:h="11906" w:w="16838" w:orient="landscape"/>
       <w:pgMar w:bottom="720" w:top="720" w:left="720" w:right="720" w:header="708" w:footer="708"/>
       <w:pgNumType w:start="1"/>
@@ -3222,158 +3554,6 @@
       <w:sz w:val="72"/>
       <w:szCs w:val="72"/>
     </w:rPr>
-  </w:style>
-  <w:style w:type="paragraph" w:styleId="Normal" w:default="1">
-    <w:name w:val="normal"/>
-  </w:style>
-  <w:style w:type="table" w:styleId="TableNormal" w:default="1">
-    <w:name w:val="Table Normal"/>
-  </w:style>
-  <w:style w:type="paragraph" w:styleId="Heading1">
-    <w:name w:val="heading 1"/>
-    <w:basedOn w:val="Normal"/>
-    <w:next w:val="Normal"/>
-    <w:pPr>
-      <w:keepNext w:val="1"/>
-      <w:keepLines w:val="1"/>
-      <w:pageBreakBefore w:val="0"/>
-      <w:spacing w:after="120" w:before="480" w:lineRule="auto"/>
-    </w:pPr>
-    <w:rPr>
-      <w:b w:val="1"/>
-      <w:sz w:val="48"/>
-      <w:szCs w:val="48"/>
-    </w:rPr>
-  </w:style>
-  <w:style w:type="paragraph" w:styleId="Heading2">
-    <w:name w:val="heading 2"/>
-    <w:basedOn w:val="Normal"/>
-    <w:next w:val="Normal"/>
-    <w:pPr>
-      <w:keepNext w:val="1"/>
-      <w:keepLines w:val="1"/>
-      <w:pageBreakBefore w:val="0"/>
-      <w:spacing w:after="80" w:before="360" w:lineRule="auto"/>
-    </w:pPr>
-    <w:rPr>
-      <w:b w:val="1"/>
-      <w:sz w:val="36"/>
-      <w:szCs w:val="36"/>
-    </w:rPr>
-  </w:style>
-  <w:style w:type="paragraph" w:styleId="Heading3">
-    <w:name w:val="heading 3"/>
-    <w:basedOn w:val="Normal"/>
-    <w:next w:val="Normal"/>
-    <w:pPr>
-      <w:keepNext w:val="1"/>
-      <w:keepLines w:val="1"/>
-      <w:pageBreakBefore w:val="0"/>
-      <w:spacing w:after="80" w:before="280" w:lineRule="auto"/>
-    </w:pPr>
-    <w:rPr>
-      <w:b w:val="1"/>
-      <w:sz w:val="28"/>
-      <w:szCs w:val="28"/>
-    </w:rPr>
-  </w:style>
-  <w:style w:type="paragraph" w:styleId="Heading4">
-    <w:name w:val="heading 4"/>
-    <w:basedOn w:val="Normal"/>
-    <w:next w:val="Normal"/>
-    <w:pPr>
-      <w:keepNext w:val="1"/>
-      <w:keepLines w:val="1"/>
-      <w:pageBreakBefore w:val="0"/>
-      <w:spacing w:after="40" w:before="240" w:lineRule="auto"/>
-    </w:pPr>
-    <w:rPr>
-      <w:b w:val="1"/>
-      <w:sz w:val="24"/>
-      <w:szCs w:val="24"/>
-    </w:rPr>
-  </w:style>
-  <w:style w:type="paragraph" w:styleId="Heading5">
-    <w:name w:val="heading 5"/>
-    <w:basedOn w:val="Normal"/>
-    <w:next w:val="Normal"/>
-    <w:pPr>
-      <w:keepNext w:val="1"/>
-      <w:keepLines w:val="1"/>
-      <w:pageBreakBefore w:val="0"/>
-      <w:spacing w:after="40" w:before="220" w:lineRule="auto"/>
-    </w:pPr>
-    <w:rPr>
-      <w:b w:val="1"/>
-      <w:sz w:val="22"/>
-      <w:szCs w:val="22"/>
-    </w:rPr>
-  </w:style>
-  <w:style w:type="paragraph" w:styleId="Heading6">
-    <w:name w:val="heading 6"/>
-    <w:basedOn w:val="Normal"/>
-    <w:next w:val="Normal"/>
-    <w:pPr>
-      <w:keepNext w:val="1"/>
-      <w:keepLines w:val="1"/>
-      <w:pageBreakBefore w:val="0"/>
-      <w:spacing w:after="40" w:before="200" w:lineRule="auto"/>
-    </w:pPr>
-    <w:rPr>
-      <w:b w:val="1"/>
-      <w:sz w:val="20"/>
-      <w:szCs w:val="20"/>
-    </w:rPr>
-  </w:style>
-  <w:style w:type="paragraph" w:styleId="Title">
-    <w:name w:val="Title"/>
-    <w:basedOn w:val="Normal"/>
-    <w:next w:val="Normal"/>
-    <w:pPr>
-      <w:keepNext w:val="1"/>
-      <w:keepLines w:val="1"/>
-      <w:pageBreakBefore w:val="0"/>
-      <w:spacing w:after="120" w:before="480" w:lineRule="auto"/>
-    </w:pPr>
-    <w:rPr>
-      <w:b w:val="1"/>
-      <w:sz w:val="72"/>
-      <w:szCs w:val="72"/>
-    </w:rPr>
-  </w:style>
-  <w:style w:type="paragraph" w:styleId="Subtitle">
-    <w:name w:val="Subtitle"/>
-    <w:basedOn w:val="Normal"/>
-    <w:next w:val="Normal"/>
-    <w:pPr>
-      <w:keepNext w:val="1"/>
-      <w:keepLines w:val="1"/>
-      <w:pageBreakBefore w:val="0"/>
-      <w:spacing w:after="80" w:before="360" w:lineRule="auto"/>
-    </w:pPr>
-    <w:rPr>
-      <w:rFonts w:ascii="Georgia" w:cs="Georgia" w:eastAsia="Georgia" w:hAnsi="Georgia"/>
-      <w:i w:val="1"/>
-      <w:color w:val="666666"/>
-      <w:sz w:val="48"/>
-      <w:szCs w:val="48"/>
-    </w:rPr>
-  </w:style>
-  <w:style w:type="table" w:styleId="Table1">
-    <w:basedOn w:val="TableNormal"/>
-    <w:pPr>
-      <w:spacing w:after="0" w:line="240" w:lineRule="auto"/>
-    </w:pPr>
-    <w:tblPr>
-      <w:tblStyleRowBandSize w:val="1"/>
-      <w:tblStyleColBandSize w:val="1"/>
-      <w:tblCellMar>
-        <w:top w:w="0.0" w:type="dxa"/>
-        <w:left w:w="108.0" w:type="dxa"/>
-        <w:bottom w:w="0.0" w:type="dxa"/>
-        <w:right w:w="108.0" w:type="dxa"/>
-      </w:tblCellMar>
-    </w:tblPr>
   </w:style>
   <w:style w:type="paragraph" w:styleId="Subtitle">
     <w:name w:val="Subtitle"/>
@@ -3730,19 +3910,4 @@
   </a:objectDefaults>
   <a:extraClrSchemeLst/>
 </a:theme>
-</file>
-
-<file path=customXML/item1.xml><?xml version="1.0" encoding="utf-8"?>
-<go:gDocsCustomXmlDataStorage xmlns:go="http://customooxmlschemas.google.com/" xmlns:r="http://schemas.openxmlformats.org/officeDocument/2006/relationships" uri="GoogleDocsCustomDataVersion2">
-  <go:docsCustomData xmlns:go="http://customooxmlschemas.google.com/" roundtripDataSignature="AMtx7mivAm73iht8H+JRtxoPNHOzbG3+5g==">CgMxLjAyDmgubTd2Mm1nYTlteGtsOAByITFrbWdVWU91aWw0VW0wN2tGalctMll6b09iYm82SjFhWQ==</go:docsCustomData>
-</go:gDocsCustomXmlDataStorage>
-</file>
-
-<file path=customXML/itemProps1.xml><?xml version="1.0" encoding="utf-8"?>
-<ds:datastoreItem xmlns:ds="http://schemas.openxmlformats.org/officeDocument/2006/customXml" ds:itemID="{11111111-1234-1234-1234-123412341234}">
-  <ds:schemaRefs>
-    <ds:schemaRef ds:uri="http://schemas.openxmlformats.org/officeDocument/2006/relationships"/>
-    <ds:schemaRef ds:uri="http://customooxmlschemas.google.com/"/>
-  </ds:schemaRefs>
-</ds:datastoreItem>
 </file>
</xml_diff>